<commit_message>
docs: rafgargal D03 docs
</commit_message>
<xml_diff>
--- a/reports/Student #3/05 Requirements - Student #3.docx
+++ b/reports/Student #3/05 Requirements - Student #3.docx
@@ -191,7 +191,7 @@
                   <w:rPr>
                     <w:rFonts w:asciiTheme="majorHAnsi" w:hAnsiTheme="majorHAnsi" w:cstheme="majorHAnsi"/>
                   </w:rPr>
-                  <w:t>2</w:t>
+                  <w:t>3</w:t>
                 </w:r>
                 <w:r>
                   <w:rPr>
@@ -555,7 +555,7 @@
                   <w:rPr>
                     <w:rFonts w:asciiTheme="majorHAnsi" w:hAnsiTheme="majorHAnsi" w:cstheme="majorHAnsi"/>
                   </w:rPr>
-                  <w:t>08</w:t>
+                  <w:t>26</w:t>
                 </w:r>
                 <w:r>
                   <w:rPr>
@@ -567,7 +567,7 @@
                   <w:rPr>
                     <w:rFonts w:asciiTheme="majorHAnsi" w:hAnsiTheme="majorHAnsi" w:cstheme="majorHAnsi"/>
                   </w:rPr>
-                  <w:t>3</w:t>
+                  <w:t>4</w:t>
                 </w:r>
                 <w:r>
                   <w:rPr>
@@ -2055,7 +2055,19 @@
             <w:rPr>
               <w:rFonts w:asciiTheme="majorHAnsi" w:hAnsiTheme="majorHAnsi" w:cstheme="majorHAnsi"/>
             </w:rPr>
-            <w:t xml:space="preserve">    </w:t>
+            <w:t xml:space="preserve">  </w:t>
+          </w:r>
+          <w:r>
+            <w:rPr>
+              <w:rFonts w:asciiTheme="majorHAnsi" w:hAnsiTheme="majorHAnsi" w:cstheme="majorHAnsi"/>
+            </w:rPr>
+            <w:t>X</w:t>
+          </w:r>
+          <w:r>
+            <w:rPr>
+              <w:rFonts w:asciiTheme="majorHAnsi" w:hAnsiTheme="majorHAnsi" w:cstheme="majorHAnsi"/>
+            </w:rPr>
+            <w:t xml:space="preserve">  </w:t>
           </w:r>
         </w:sdtContent>
       </w:sdt>
@@ -2289,7 +2301,19 @@
             <w:rPr>
               <w:rFonts w:asciiTheme="majorHAnsi" w:hAnsiTheme="majorHAnsi" w:cstheme="majorHAnsi"/>
             </w:rPr>
-            <w:t xml:space="preserve">    </w:t>
+            <w:t xml:space="preserve">  </w:t>
+          </w:r>
+          <w:r>
+            <w:rPr>
+              <w:rFonts w:asciiTheme="majorHAnsi" w:hAnsiTheme="majorHAnsi" w:cstheme="majorHAnsi"/>
+            </w:rPr>
+            <w:t>X</w:t>
+          </w:r>
+          <w:r>
+            <w:rPr>
+              <w:rFonts w:asciiTheme="majorHAnsi" w:hAnsiTheme="majorHAnsi" w:cstheme="majorHAnsi"/>
+            </w:rPr>
+            <w:t xml:space="preserve">  </w:t>
           </w:r>
         </w:sdtContent>
       </w:sdt>
@@ -2400,7 +2424,21 @@
               <w:rFonts w:asciiTheme="majorHAnsi" w:hAnsiTheme="majorHAnsi" w:cstheme="majorHAnsi"/>
               <w:lang w:val="en-US"/>
             </w:rPr>
-            <w:t xml:space="preserve">    </w:t>
+            <w:t xml:space="preserve">  </w:t>
+          </w:r>
+          <w:r>
+            <w:rPr>
+              <w:rFonts w:asciiTheme="majorHAnsi" w:hAnsiTheme="majorHAnsi" w:cstheme="majorHAnsi"/>
+              <w:lang w:val="en-US"/>
+            </w:rPr>
+            <w:t>X</w:t>
+          </w:r>
+          <w:r>
+            <w:rPr>
+              <w:rFonts w:asciiTheme="majorHAnsi" w:hAnsiTheme="majorHAnsi" w:cstheme="majorHAnsi"/>
+              <w:lang w:val="en-US"/>
+            </w:rPr>
+            <w:t xml:space="preserve">  </w:t>
           </w:r>
         </w:sdtContent>
       </w:sdt>
@@ -3701,7 +3739,19 @@
             <w:rPr>
               <w:rFonts w:asciiTheme="majorHAnsi" w:hAnsiTheme="majorHAnsi" w:cstheme="majorHAnsi"/>
             </w:rPr>
-            <w:t xml:space="preserve">    </w:t>
+            <w:t xml:space="preserve">  </w:t>
+          </w:r>
+          <w:r>
+            <w:rPr>
+              <w:rFonts w:asciiTheme="majorHAnsi" w:hAnsiTheme="majorHAnsi" w:cstheme="majorHAnsi"/>
+            </w:rPr>
+            <w:t>X</w:t>
+          </w:r>
+          <w:r>
+            <w:rPr>
+              <w:rFonts w:asciiTheme="majorHAnsi" w:hAnsiTheme="majorHAnsi" w:cstheme="majorHAnsi"/>
+            </w:rPr>
+            <w:t xml:space="preserve">  </w:t>
           </w:r>
         </w:sdtContent>
       </w:sdt>
@@ -3782,7 +3832,19 @@
             <w:rPr>
               <w:rFonts w:asciiTheme="majorHAnsi" w:hAnsiTheme="majorHAnsi" w:cstheme="majorHAnsi"/>
             </w:rPr>
-            <w:t xml:space="preserve">    </w:t>
+            <w:t xml:space="preserve">  </w:t>
+          </w:r>
+          <w:r>
+            <w:rPr>
+              <w:rFonts w:asciiTheme="majorHAnsi" w:hAnsiTheme="majorHAnsi" w:cstheme="majorHAnsi"/>
+            </w:rPr>
+            <w:t>X</w:t>
+          </w:r>
+          <w:r>
+            <w:rPr>
+              <w:rFonts w:asciiTheme="majorHAnsi" w:hAnsiTheme="majorHAnsi" w:cstheme="majorHAnsi"/>
+            </w:rPr>
+            <w:t xml:space="preserve">  </w:t>
           </w:r>
         </w:sdtContent>
       </w:sdt>
@@ -3933,7 +3995,19 @@
             <w:rPr>
               <w:rFonts w:asciiTheme="majorHAnsi" w:hAnsiTheme="majorHAnsi" w:cstheme="majorHAnsi"/>
             </w:rPr>
-            <w:t xml:space="preserve">    </w:t>
+            <w:t xml:space="preserve">  </w:t>
+          </w:r>
+          <w:r>
+            <w:rPr>
+              <w:rFonts w:asciiTheme="majorHAnsi" w:hAnsiTheme="majorHAnsi" w:cstheme="majorHAnsi"/>
+            </w:rPr>
+            <w:t>X</w:t>
+          </w:r>
+          <w:r>
+            <w:rPr>
+              <w:rFonts w:asciiTheme="majorHAnsi" w:hAnsiTheme="majorHAnsi" w:cstheme="majorHAnsi"/>
+            </w:rPr>
+            <w:t xml:space="preserve">  </w:t>
           </w:r>
         </w:sdtContent>
       </w:sdt>
@@ -4061,7 +4135,19 @@
             <w:rPr>
               <w:rFonts w:asciiTheme="majorHAnsi" w:hAnsiTheme="majorHAnsi" w:cstheme="majorHAnsi"/>
             </w:rPr>
-            <w:t xml:space="preserve">    </w:t>
+            <w:t xml:space="preserve">  </w:t>
+          </w:r>
+          <w:r>
+            <w:rPr>
+              <w:rFonts w:asciiTheme="majorHAnsi" w:hAnsiTheme="majorHAnsi" w:cstheme="majorHAnsi"/>
+            </w:rPr>
+            <w:t>X</w:t>
+          </w:r>
+          <w:r>
+            <w:rPr>
+              <w:rFonts w:asciiTheme="majorHAnsi" w:hAnsiTheme="majorHAnsi" w:cstheme="majorHAnsi"/>
+            </w:rPr>
+            <w:t xml:space="preserve">  </w:t>
           </w:r>
         </w:sdtContent>
       </w:sdt>
@@ -4112,7 +4198,19 @@
             <w:rPr>
               <w:rFonts w:asciiTheme="majorHAnsi" w:hAnsiTheme="majorHAnsi" w:cstheme="majorHAnsi"/>
             </w:rPr>
-            <w:t xml:space="preserve">    </w:t>
+            <w:t xml:space="preserve">  </w:t>
+          </w:r>
+          <w:r>
+            <w:rPr>
+              <w:rFonts w:asciiTheme="majorHAnsi" w:hAnsiTheme="majorHAnsi" w:cstheme="majorHAnsi"/>
+            </w:rPr>
+            <w:t>X</w:t>
+          </w:r>
+          <w:r>
+            <w:rPr>
+              <w:rFonts w:asciiTheme="majorHAnsi" w:hAnsiTheme="majorHAnsi" w:cstheme="majorHAnsi"/>
+            </w:rPr>
+            <w:t xml:space="preserve">  </w:t>
           </w:r>
         </w:sdtContent>
       </w:sdt>
@@ -4163,7 +4261,19 @@
             <w:rPr>
               <w:rFonts w:asciiTheme="majorHAnsi" w:hAnsiTheme="majorHAnsi" w:cstheme="majorHAnsi"/>
             </w:rPr>
-            <w:t xml:space="preserve">    </w:t>
+            <w:t xml:space="preserve">  </w:t>
+          </w:r>
+          <w:r>
+            <w:rPr>
+              <w:rFonts w:asciiTheme="majorHAnsi" w:hAnsiTheme="majorHAnsi" w:cstheme="majorHAnsi"/>
+            </w:rPr>
+            <w:t>X</w:t>
+          </w:r>
+          <w:r>
+            <w:rPr>
+              <w:rFonts w:asciiTheme="majorHAnsi" w:hAnsiTheme="majorHAnsi" w:cstheme="majorHAnsi"/>
+            </w:rPr>
+            <w:t xml:space="preserve">  </w:t>
           </w:r>
         </w:sdtContent>
       </w:sdt>
@@ -6411,6 +6521,7 @@
     <w:rsid w:val="00BC2E03"/>
     <w:rsid w:val="00CD57DF"/>
     <w:rsid w:val="00CF306B"/>
+    <w:rsid w:val="00FE22B7"/>
   </w:rsids>
   <m:mathPr>
     <m:mathFont m:val="Cambria Math"/>

</xml_diff>